<commit_message>
implemented e2e testing for login and booking history
</commit_message>
<xml_diff>
--- a/Assignment-6/End-to-End System Tests.docx
+++ b/Assignment-6/End-to-End System Tests.docx
@@ -175,6 +175,9 @@
     </w:p>
     <w:p>
       <w:r>
+        <w:rPr>
+          <w:noProof/>
+        </w:rPr>
         <w:drawing>
           <wp:inline distT="0" distB="0" distL="0" distR="0" wp14:anchorId="36F4F247" wp14:editId="4F150A1A">
             <wp:extent cx="5943600" cy="1264285"/>
@@ -291,6 +294,184 @@
         <w:t xml:space="preserve"> we will land on the / page which is the homepage</w:t>
       </w:r>
     </w:p>
+    <w:p/>
+    <w:p>
+      <w:pPr>
+        <w:rPr>
+          <w:b/>
+          <w:bCs/>
+        </w:rPr>
+      </w:pPr>
+      <w:r>
+        <w:rPr>
+          <w:b/>
+          <w:bCs/>
+        </w:rPr>
+        <w:t>Login and Booking History Testing:</w:t>
+      </w:r>
+    </w:p>
+    <w:p>
+      <w:pPr>
+        <w:rPr>
+          <w:b/>
+          <w:bCs/>
+        </w:rPr>
+      </w:pPr>
+      <w:r>
+        <w:rPr>
+          <w:b/>
+          <w:bCs/>
+        </w:rPr>
+        <w:t>login_booking_e2e_testing.py</w:t>
+      </w:r>
+    </w:p>
+    <w:p>
+      <w:pPr>
+        <w:rPr>
+          <w:b/>
+          <w:bCs/>
+        </w:rPr>
+      </w:pPr>
+      <w:r>
+        <w:rPr>
+          <w:b/>
+          <w:bCs/>
+        </w:rPr>
+        <w:drawing>
+          <wp:inline distT="0" distB="0" distL="0" distR="0" wp14:anchorId="53A72943" wp14:editId="0A25C6F6">
+            <wp:extent cx="5943600" cy="714375"/>
+            <wp:effectExtent l="0" t="0" r="0" b="9525"/>
+            <wp:docPr id="1988707964" name="Picture 1"/>
+            <wp:cNvGraphicFramePr>
+              <a:graphicFrameLocks xmlns:a="http://schemas.openxmlformats.org/drawingml/2006/main" noChangeAspect="1"/>
+            </wp:cNvGraphicFramePr>
+            <a:graphic xmlns:a="http://schemas.openxmlformats.org/drawingml/2006/main">
+              <a:graphicData uri="http://schemas.openxmlformats.org/drawingml/2006/picture">
+                <pic:pic xmlns:pic="http://schemas.openxmlformats.org/drawingml/2006/picture">
+                  <pic:nvPicPr>
+                    <pic:cNvPr id="1988707964" name=""/>
+                    <pic:cNvPicPr/>
+                  </pic:nvPicPr>
+                  <pic:blipFill>
+                    <a:blip r:embed="rId6"/>
+                    <a:stretch>
+                      <a:fillRect/>
+                    </a:stretch>
+                  </pic:blipFill>
+                  <pic:spPr>
+                    <a:xfrm>
+                      <a:off x="0" y="0"/>
+                      <a:ext cx="5943600" cy="714375"/>
+                    </a:xfrm>
+                    <a:prstGeom prst="rect">
+                      <a:avLst/>
+                    </a:prstGeom>
+                  </pic:spPr>
+                </pic:pic>
+              </a:graphicData>
+            </a:graphic>
+          </wp:inline>
+        </w:drawing>
+      </w:r>
+    </w:p>
+    <w:p>
+      <w:pPr>
+        <w:rPr>
+          <w:b/>
+          <w:bCs/>
+        </w:rPr>
+      </w:pPr>
+      <w:r>
+        <w:rPr>
+          <w:b/>
+          <w:bCs/>
+        </w:rPr>
+        <w:t>Features Considered for Testing:</w:t>
+      </w:r>
+    </w:p>
+    <w:p>
+      <w:pPr>
+        <w:numPr>
+          <w:ilvl w:val="0"/>
+          <w:numId w:val="5"/>
+        </w:numPr>
+      </w:pPr>
+      <w:r>
+        <w:t>User Registration: Automates the registration process to ensure a new user can register</w:t>
+      </w:r>
+      <w:r>
+        <w:t xml:space="preserve"> and test with the log in functionality</w:t>
+      </w:r>
+      <w:r>
+        <w:t>.</w:t>
+      </w:r>
+    </w:p>
+    <w:p>
+      <w:pPr>
+        <w:numPr>
+          <w:ilvl w:val="0"/>
+          <w:numId w:val="5"/>
+        </w:numPr>
+      </w:pPr>
+      <w:r>
+        <w:t>User Login:</w:t>
+      </w:r>
+      <w:r>
+        <w:t xml:space="preserve"> </w:t>
+      </w:r>
+      <w:r>
+        <w:t> Automates the login process to verify a registered user can log in.</w:t>
+      </w:r>
+    </w:p>
+    <w:p>
+      <w:pPr>
+        <w:numPr>
+          <w:ilvl w:val="0"/>
+          <w:numId w:val="5"/>
+        </w:numPr>
+      </w:pPr>
+      <w:r>
+        <w:t xml:space="preserve">Booking Addition: </w:t>
+      </w:r>
+      <w:r>
+        <w:t>Adds a booking for the test user directly to the database.</w:t>
+      </w:r>
+    </w:p>
+    <w:p>
+      <w:pPr>
+        <w:numPr>
+          <w:ilvl w:val="0"/>
+          <w:numId w:val="5"/>
+        </w:numPr>
+      </w:pPr>
+      <w:r>
+        <w:t>Booking History: Checking the booking history page displays correct information for the logged-in user.</w:t>
+      </w:r>
+    </w:p>
+    <w:p>
+      <w:pPr>
+        <w:rPr>
+          <w:b/>
+          <w:bCs/>
+        </w:rPr>
+      </w:pPr>
+      <w:r>
+        <w:lastRenderedPageBreak/>
+        <w:t xml:space="preserve">The scripts start on the registration page to add a new user to the database for testing with the login page. </w:t>
+      </w:r>
+      <w:r>
+        <w:t>After redirecting to</w:t>
+      </w:r>
+      <w:r>
+        <w:t xml:space="preserve"> the </w:t>
+      </w:r>
+      <w:r>
+        <w:t>/</w:t>
+      </w:r>
+      <w:r>
+        <w:t>login page, the user information is filled out and submitted, leading to the flight search page. A new booking is then added, and a redirection to /booking-history occurs to check that the booking history is properly displayed.</w:t>
+      </w:r>
+    </w:p>
     <w:sectPr>
       <w:pgSz w:w="12240" w:h="15840"/>
       <w:pgMar w:top="1440" w:right="1440" w:bottom="1440" w:left="1440" w:header="708" w:footer="708" w:gutter="0"/>
@@ -304,6 +485,119 @@
 <file path=word/numbering.xml><?xml version="1.0" encoding="utf-8"?>
 <w:numbering xmlns:wpc="http://schemas.microsoft.com/office/word/2010/wordprocessingCanvas" xmlns:cx="http://schemas.microsoft.com/office/drawing/2014/chartex" xmlns:cx1="http://schemas.microsoft.com/office/drawing/2015/9/8/chartex" xmlns:cx2="http://schemas.microsoft.com/office/drawing/2015/10/21/chartex" xmlns:cx3="http://schemas.microsoft.com/office/drawing/2016/5/9/chartex" xmlns:cx4="http://schemas.microsoft.com/office/drawing/2016/5/10/chartex" xmlns:cx5="http://schemas.microsoft.com/office/drawing/2016/5/11/chartex" xmlns:cx6="http://schemas.microsoft.com/office/drawing/2016/5/12/chartex" xmlns:cx7="http://schemas.microsoft.com/office/drawing/2016/5/13/chartex" xmlns:cx8="http://schemas.microsoft.com/office/drawing/2016/5/14/chartex" xmlns:mc="http://schemas.openxmlformats.org/markup-compatibility/2006" xmlns:aink="http://schemas.microsoft.com/office/drawing/2016/ink" xmlns:am3d="http://schemas.microsoft.com/office/drawing/2017/model3d" xmlns:o="urn:schemas-microsoft-com:office:office" xmlns:oel="http://schemas.microsoft.com/office/2019/extlst" xmlns:r="http://schemas.openxmlformats.org/officeDocument/2006/relationships" xmlns:m="http://schemas.openxmlformats.org/officeDocument/2006/math" xmlns:v="urn:schemas-microsoft-com:vml" xmlns:wp14="http://schemas.microsoft.com/office/word/2010/wordprocessingDrawing" xmlns:wp="http://schemas.openxmlformats.org/drawingml/2006/wordprocessingDrawing" xmlns:w10="urn:schemas-microsoft-com:office:word" xmlns:w="http://schemas.openxmlformats.org/wordprocessingml/2006/main" xmlns:w14="http://schemas.microsoft.com/office/word/2010/wordml" xmlns:w15="http://schemas.microsoft.com/office/word/2012/wordml" xmlns:w16cex="http://schemas.microsoft.com/office/word/2018/wordml/cex" xmlns:w16cid="http://schemas.microsoft.com/office/word/2016/wordml/cid" xmlns:w16="http://schemas.microsoft.com/office/word/2018/wordml" xmlns:w16du="http://schemas.microsoft.com/office/word/2023/wordml/word16du" xmlns:w16sdtdh="http://schemas.microsoft.com/office/word/2020/wordml/sdtdatahash" xmlns:w16se="http://schemas.microsoft.com/office/word/2015/wordml/symex" xmlns:wpg="http://schemas.microsoft.com/office/word/2010/wordprocessingGroup" xmlns:wpi="http://schemas.microsoft.com/office/word/2010/wordprocessingInk" xmlns:wne="http://schemas.microsoft.com/office/word/2006/wordml" xmlns:wps="http://schemas.microsoft.com/office/word/2010/wordprocessingShape" mc:Ignorable="w14 w15 w16se w16cid w16 w16cex w16sdtdh w16du wp14">
   <w:abstractNum w:abstractNumId="0" w15:restartNumberingAfterBreak="0">
+    <w:nsid w:val="0BBC4B26"/>
+    <w:multiLevelType w:val="multilevel"/>
+    <w:tmpl w:val="7E424466"/>
+    <w:lvl w:ilvl="0">
+      <w:start w:val="1"/>
+      <w:numFmt w:val="decimal"/>
+      <w:lvlText w:val="%1."/>
+      <w:lvlJc w:val="left"/>
+      <w:pPr>
+        <w:tabs>
+          <w:tab w:val="num" w:pos="720"/>
+        </w:tabs>
+        <w:ind w:left="720" w:hanging="360"/>
+      </w:pPr>
+    </w:lvl>
+    <w:lvl w:ilvl="1" w:tentative="1">
+      <w:start w:val="1"/>
+      <w:numFmt w:val="decimal"/>
+      <w:lvlText w:val="%2."/>
+      <w:lvlJc w:val="left"/>
+      <w:pPr>
+        <w:tabs>
+          <w:tab w:val="num" w:pos="1440"/>
+        </w:tabs>
+        <w:ind w:left="1440" w:hanging="360"/>
+      </w:pPr>
+    </w:lvl>
+    <w:lvl w:ilvl="2" w:tentative="1">
+      <w:start w:val="1"/>
+      <w:numFmt w:val="decimal"/>
+      <w:lvlText w:val="%3."/>
+      <w:lvlJc w:val="left"/>
+      <w:pPr>
+        <w:tabs>
+          <w:tab w:val="num" w:pos="2160"/>
+        </w:tabs>
+        <w:ind w:left="2160" w:hanging="360"/>
+      </w:pPr>
+    </w:lvl>
+    <w:lvl w:ilvl="3" w:tentative="1">
+      <w:start w:val="1"/>
+      <w:numFmt w:val="decimal"/>
+      <w:lvlText w:val="%4."/>
+      <w:lvlJc w:val="left"/>
+      <w:pPr>
+        <w:tabs>
+          <w:tab w:val="num" w:pos="2880"/>
+        </w:tabs>
+        <w:ind w:left="2880" w:hanging="360"/>
+      </w:pPr>
+    </w:lvl>
+    <w:lvl w:ilvl="4" w:tentative="1">
+      <w:start w:val="1"/>
+      <w:numFmt w:val="decimal"/>
+      <w:lvlText w:val="%5."/>
+      <w:lvlJc w:val="left"/>
+      <w:pPr>
+        <w:tabs>
+          <w:tab w:val="num" w:pos="3600"/>
+        </w:tabs>
+        <w:ind w:left="3600" w:hanging="360"/>
+      </w:pPr>
+    </w:lvl>
+    <w:lvl w:ilvl="5" w:tentative="1">
+      <w:start w:val="1"/>
+      <w:numFmt w:val="decimal"/>
+      <w:lvlText w:val="%6."/>
+      <w:lvlJc w:val="left"/>
+      <w:pPr>
+        <w:tabs>
+          <w:tab w:val="num" w:pos="4320"/>
+        </w:tabs>
+        <w:ind w:left="4320" w:hanging="360"/>
+      </w:pPr>
+    </w:lvl>
+    <w:lvl w:ilvl="6" w:tentative="1">
+      <w:start w:val="1"/>
+      <w:numFmt w:val="decimal"/>
+      <w:lvlText w:val="%7."/>
+      <w:lvlJc w:val="left"/>
+      <w:pPr>
+        <w:tabs>
+          <w:tab w:val="num" w:pos="5040"/>
+        </w:tabs>
+        <w:ind w:left="5040" w:hanging="360"/>
+      </w:pPr>
+    </w:lvl>
+    <w:lvl w:ilvl="7" w:tentative="1">
+      <w:start w:val="1"/>
+      <w:numFmt w:val="decimal"/>
+      <w:lvlText w:val="%8."/>
+      <w:lvlJc w:val="left"/>
+      <w:pPr>
+        <w:tabs>
+          <w:tab w:val="num" w:pos="5760"/>
+        </w:tabs>
+        <w:ind w:left="5760" w:hanging="360"/>
+      </w:pPr>
+    </w:lvl>
+    <w:lvl w:ilvl="8" w:tentative="1">
+      <w:start w:val="1"/>
+      <w:numFmt w:val="decimal"/>
+      <w:lvlText w:val="%9."/>
+      <w:lvlJc w:val="left"/>
+      <w:pPr>
+        <w:tabs>
+          <w:tab w:val="num" w:pos="6480"/>
+        </w:tabs>
+        <w:ind w:left="6480" w:hanging="360"/>
+      </w:pPr>
+    </w:lvl>
+  </w:abstractNum>
+  <w:abstractNum w:abstractNumId="1" w15:restartNumberingAfterBreak="0">
     <w:nsid w:val="24D66DB4"/>
     <w:multiLevelType w:val="hybridMultilevel"/>
     <w:tmpl w:val="B1A82BFC"/>
@@ -415,7 +709,7 @@
       </w:rPr>
     </w:lvl>
   </w:abstractNum>
-  <w:abstractNum w:abstractNumId="1" w15:restartNumberingAfterBreak="0">
+  <w:abstractNum w:abstractNumId="2" w15:restartNumberingAfterBreak="0">
     <w:nsid w:val="48BC1394"/>
     <w:multiLevelType w:val="multilevel"/>
     <w:tmpl w:val="A808EDDC"/>
@@ -528,7 +822,7 @@
       </w:pPr>
     </w:lvl>
   </w:abstractNum>
-  <w:abstractNum w:abstractNumId="2" w15:restartNumberingAfterBreak="0">
+  <w:abstractNum w:abstractNumId="3" w15:restartNumberingAfterBreak="0">
     <w:nsid w:val="5443508C"/>
     <w:multiLevelType w:val="hybridMultilevel"/>
     <w:tmpl w:val="BAA49C72"/>
@@ -640,7 +934,7 @@
       </w:rPr>
     </w:lvl>
   </w:abstractNum>
-  <w:abstractNum w:abstractNumId="3" w15:restartNumberingAfterBreak="0">
+  <w:abstractNum w:abstractNumId="4" w15:restartNumberingAfterBreak="0">
     <w:nsid w:val="5B3C5E85"/>
     <w:multiLevelType w:val="hybridMultilevel"/>
     <w:tmpl w:val="33EC30DE"/>
@@ -753,16 +1047,19 @@
     </w:lvl>
   </w:abstractNum>
   <w:num w:numId="1" w16cid:durableId="1229463871">
-    <w:abstractNumId w:val="0"/>
+    <w:abstractNumId w:val="1"/>
   </w:num>
   <w:num w:numId="2" w16cid:durableId="1409770846">
+    <w:abstractNumId w:val="4"/>
+  </w:num>
+  <w:num w:numId="3" w16cid:durableId="1806001002">
+    <w:abstractNumId w:val="2"/>
+  </w:num>
+  <w:num w:numId="4" w16cid:durableId="1797210626">
     <w:abstractNumId w:val="3"/>
   </w:num>
-  <w:num w:numId="3" w16cid:durableId="1806001002">
-    <w:abstractNumId w:val="1"/>
-  </w:num>
-  <w:num w:numId="4" w16cid:durableId="1797210626">
-    <w:abstractNumId w:val="2"/>
+  <w:num w:numId="5" w16cid:durableId="954598751">
+    <w:abstractNumId w:val="0"/>
   </w:num>
 </w:numbering>
 </file>

</xml_diff>

<commit_message>
updated port and seat testing
</commit_message>
<xml_diff>
--- a/Assignment-6/End-to-End System Tests.docx
+++ b/Assignment-6/End-to-End System Tests.docx
@@ -9,22 +9,26 @@
           <w:b/>
           <w:bCs/>
         </w:rPr>
-        <w:t>How to run test scripts</w:t>
-      </w:r>
-      <w:r>
-        <w:t xml:space="preserve">: </w:t>
-      </w:r>
-    </w:p>
-    <w:p>
-      <w:pPr>
-        <w:pStyle w:val="ListParagraph"/>
-        <w:numPr>
-          <w:ilvl w:val="0"/>
-          <w:numId w:val="4"/>
-        </w:numPr>
-      </w:pPr>
-      <w:r>
-        <w:t xml:space="preserve">make sure you are in the root directory of the folder after creating the virtual environment. </w:t>
+        <w:t xml:space="preserve">How to run </w:t>
+      </w:r>
+      <w:proofErr w:type="gramStart"/>
+      <w:r>
+        <w:rPr>
+          <w:b/>
+          <w:bCs/>
+        </w:rPr>
+        <w:t>test</w:t>
+      </w:r>
+      <w:proofErr w:type="gramEnd"/>
+      <w:r>
+        <w:rPr>
+          <w:b/>
+          <w:bCs/>
+        </w:rPr>
+        <w:t xml:space="preserve"> s</w:t>
+      </w:r>
+      <w:r>
+        <w:t xml:space="preserve">ake sure you are in the root directory of the folder after creating the virtual environment. </w:t>
       </w:r>
     </w:p>
     <w:p>
@@ -336,6 +340,7 @@
         <w:rPr>
           <w:b/>
           <w:bCs/>
+          <w:noProof/>
         </w:rPr>
         <w:drawing>
           <wp:inline distT="0" distB="0" distL="0" distR="0" wp14:anchorId="53A72943" wp14:editId="0A25C6F6">
@@ -449,28 +454,179 @@
       </w:r>
     </w:p>
     <w:p>
-      <w:pPr>
-        <w:rPr>
-          <w:b/>
-          <w:bCs/>
-        </w:rPr>
-      </w:pPr>
+      <w:r>
+        <w:t xml:space="preserve">The scripts start on the registration page to add a new user to the database for testing with the login page. </w:t>
+      </w:r>
+      <w:r>
+        <w:t>After redirecting to</w:t>
+      </w:r>
+      <w:r>
+        <w:t xml:space="preserve"> the </w:t>
+      </w:r>
+      <w:r>
+        <w:t>/</w:t>
+      </w:r>
+      <w:r>
+        <w:t xml:space="preserve">login page, the user information is filled out and </w:t>
+      </w:r>
       <w:r>
         <w:lastRenderedPageBreak/>
-        <w:t xml:space="preserve">The scripts start on the registration page to add a new user to the database for testing with the login page. </w:t>
-      </w:r>
-      <w:r>
-        <w:t>After redirecting to</w:t>
-      </w:r>
-      <w:r>
-        <w:t xml:space="preserve"> the </w:t>
-      </w:r>
-      <w:r>
-        <w:t>/</w:t>
-      </w:r>
-      <w:r>
-        <w:t>login page, the user information is filled out and submitted, leading to the flight search page. A new booking is then added, and a redirection to /booking-history occurs to check that the booking history is properly displayed.</w:t>
-      </w:r>
+        <w:t>submitted, leading to the flight search page. A new booking is then added, and a redirection to /booking-history occurs to check that the booking history is properly displayed.</w:t>
+      </w:r>
+    </w:p>
+    <w:p/>
+    <w:p/>
+    <w:p>
+      <w:pPr>
+        <w:rPr>
+          <w:b/>
+          <w:bCs/>
+        </w:rPr>
+      </w:pPr>
+      <w:r>
+        <w:rPr>
+          <w:b/>
+          <w:bCs/>
+        </w:rPr>
+        <w:t>Register, Login, Seat Selection testing:</w:t>
+      </w:r>
+    </w:p>
+    <w:p>
+      <w:pPr>
+        <w:rPr>
+          <w:b/>
+          <w:bCs/>
+        </w:rPr>
+      </w:pPr>
+      <w:r>
+        <w:rPr>
+          <w:b/>
+          <w:bCs/>
+        </w:rPr>
+        <w:t>seat_selection_e2e_testing.py</w:t>
+      </w:r>
+    </w:p>
+    <w:p>
+      <w:pPr>
+        <w:rPr>
+          <w:b/>
+          <w:bCs/>
+        </w:rPr>
+      </w:pPr>
+    </w:p>
+    <w:p>
+      <w:pPr>
+        <w:rPr>
+          <w:b/>
+          <w:bCs/>
+        </w:rPr>
+      </w:pPr>
+      <w:r>
+        <w:rPr>
+          <w:b/>
+          <w:bCs/>
+          <w:noProof/>
+        </w:rPr>
+        <w:drawing>
+          <wp:inline distT="0" distB="0" distL="0" distR="0" wp14:anchorId="69F19A60" wp14:editId="4BAF87A6">
+            <wp:extent cx="5943600" cy="686435"/>
+            <wp:effectExtent l="0" t="0" r="0" b="0"/>
+            <wp:docPr id="2026616639" name="Picture 1"/>
+            <wp:cNvGraphicFramePr>
+              <a:graphicFrameLocks xmlns:a="http://schemas.openxmlformats.org/drawingml/2006/main" noChangeAspect="1"/>
+            </wp:cNvGraphicFramePr>
+            <a:graphic xmlns:a="http://schemas.openxmlformats.org/drawingml/2006/main">
+              <a:graphicData uri="http://schemas.openxmlformats.org/drawingml/2006/picture">
+                <pic:pic xmlns:pic="http://schemas.openxmlformats.org/drawingml/2006/picture">
+                  <pic:nvPicPr>
+                    <pic:cNvPr id="2026616639" name="Picture 2026616639"/>
+                    <pic:cNvPicPr/>
+                  </pic:nvPicPr>
+                  <pic:blipFill>
+                    <a:blip r:embed="rId7">
+                      <a:extLst>
+                        <a:ext uri="{28A0092B-C50C-407E-A947-70E740481C1C}">
+                          <a14:useLocalDpi xmlns:a14="http://schemas.microsoft.com/office/drawing/2010/main" val="0"/>
+                        </a:ext>
+                      </a:extLst>
+                    </a:blip>
+                    <a:stretch>
+                      <a:fillRect/>
+                    </a:stretch>
+                  </pic:blipFill>
+                  <pic:spPr>
+                    <a:xfrm>
+                      <a:off x="0" y="0"/>
+                      <a:ext cx="5943600" cy="686435"/>
+                    </a:xfrm>
+                    <a:prstGeom prst="rect">
+                      <a:avLst/>
+                    </a:prstGeom>
+                  </pic:spPr>
+                </pic:pic>
+              </a:graphicData>
+            </a:graphic>
+          </wp:inline>
+        </w:drawing>
+      </w:r>
+    </w:p>
+    <w:p>
+      <w:pPr>
+        <w:rPr>
+          <w:b/>
+          <w:bCs/>
+        </w:rPr>
+      </w:pPr>
+    </w:p>
+    <w:p>
+      <w:r>
+        <w:t>This scrip automates the process of:</w:t>
+      </w:r>
+    </w:p>
+    <w:p>
+      <w:pPr>
+        <w:pStyle w:val="ListParagraph"/>
+        <w:numPr>
+          <w:ilvl w:val="0"/>
+          <w:numId w:val="2"/>
+        </w:numPr>
+      </w:pPr>
+      <w:r>
+        <w:t>Clearing the database, navigates to register page</w:t>
+      </w:r>
+    </w:p>
+    <w:p>
+      <w:pPr>
+        <w:pStyle w:val="ListParagraph"/>
+        <w:numPr>
+          <w:ilvl w:val="0"/>
+          <w:numId w:val="2"/>
+        </w:numPr>
+      </w:pPr>
+      <w:r>
+        <w:t>Registering a new user, navigates to login page</w:t>
+      </w:r>
+    </w:p>
+    <w:p>
+      <w:pPr>
+        <w:pStyle w:val="ListParagraph"/>
+        <w:numPr>
+          <w:ilvl w:val="0"/>
+          <w:numId w:val="2"/>
+        </w:numPr>
+      </w:pPr>
+      <w:r>
+        <w:t>Logging in the new user, navigates to seat selection page</w:t>
+      </w:r>
+    </w:p>
+    <w:p>
+      <w:pPr>
+        <w:pStyle w:val="ListParagraph"/>
+        <w:numPr>
+          <w:ilvl w:val="0"/>
+          <w:numId w:val="2"/>
+        </w:numPr>
+      </w:pPr>
     </w:p>
     <w:sectPr>
       <w:pgSz w:w="12240" w:h="15840"/>
@@ -1661,6 +1817,7 @@
   <w:style w:type="character" w:default="1" w:styleId="DefaultParagraphFont">
     <w:name w:val="Default Paragraph Font"/>
     <w:uiPriority w:val="1"/>
+    <w:semiHidden/>
     <w:unhideWhenUsed/>
   </w:style>
   <w:style w:type="table" w:default="1" w:styleId="TableNormal">

</xml_diff>